<commit_message>
Move header down to footer, as APP adds its own header
</commit_message>
<xml_diff>
--- a/submission/app/TaylorWedel--pneumatic-ribs-of-Brachiosaurus.docx
+++ b/submission/app/TaylorWedel--pneumatic-ribs-of-Brachiosaurus.docx
@@ -3745,24 +3745,9 @@
   <w:p>
     <w:pPr>
       <w:pStyle w:val="Normal1"/>
-      <w:widowControl/>
-      <w:bidi w:val="0"/>
-      <w:spacing w:lineRule="auto" w:line="276" w:before="0" w:after="200"/>
-      <w:jc w:val="left"/>
-      <w:rPr/>
-    </w:pPr>
-    <w:r>
-      <w:rPr/>
-    </w:r>
-  </w:p>
-</w:ftr>
-</file>
-
-<file path=word/header1.xml><?xml version="1.0" encoding="utf-8"?>
-<w:hdr xmlns:o="urn:schemas-microsoft-com:office:office" xmlns:r="http://schemas.openxmlformats.org/officeDocument/2006/relationships" xmlns:v="urn:schemas-microsoft-com:vml" xmlns:w="http://schemas.openxmlformats.org/wordprocessingml/2006/main" xmlns:w10="urn:schemas-microsoft-com:office:word" xmlns:wp="http://schemas.openxmlformats.org/drawingml/2006/wordprocessingDrawing" xmlns:wps="http://schemas.microsoft.com/office/word/2010/wordprocessingShape" xmlns:wpg="http://schemas.microsoft.com/office/word/2010/wordprocessingGroup" xmlns:mc="http://schemas.openxmlformats.org/markup-compatibility/2006" xmlns:wp14="http://schemas.microsoft.com/office/word/2010/wordprocessingDrawing" xmlns:w14="http://schemas.microsoft.com/office/word/2010/wordml" xmlns:w15="http://schemas.microsoft.com/office/word/2012/wordml" mc:Ignorable="w14 wp14 w15">
-  <w:p>
-    <w:pPr>
-      <w:pStyle w:val="Normal1"/>
+      <w:pBdr>
+        <w:top w:val="single" w:sz="2" w:space="1" w:color="000000"/>
+      </w:pBdr>
       <w:spacing w:before="0" w:after="200"/>
       <w:rPr>
         <w:smallCaps/>
@@ -3816,7 +3801,7 @@
       <w:rPr>
         <w:smallCaps/>
       </w:rPr>
-      <w:t>26</w:t>
+      <w:t>23</w:t>
     </w:r>
     <w:r>
       <w:rPr>
@@ -3859,6 +3844,25 @@
         <w:smallCaps/>
       </w:rPr>
       <w:fldChar w:fldCharType="end"/>
+    </w:r>
+  </w:p>
+</w:ftr>
+</file>
+
+<file path=word/header1.xml><?xml version="1.0" encoding="utf-8"?>
+<w:hdr xmlns:o="urn:schemas-microsoft-com:office:office" xmlns:r="http://schemas.openxmlformats.org/officeDocument/2006/relationships" xmlns:v="urn:schemas-microsoft-com:vml" xmlns:w="http://schemas.openxmlformats.org/wordprocessingml/2006/main" xmlns:w10="urn:schemas-microsoft-com:office:word" xmlns:wp="http://schemas.openxmlformats.org/drawingml/2006/wordprocessingDrawing" xmlns:wps="http://schemas.microsoft.com/office/word/2010/wordprocessingShape" xmlns:wpg="http://schemas.microsoft.com/office/word/2010/wordprocessingGroup" xmlns:mc="http://schemas.openxmlformats.org/markup-compatibility/2006" xmlns:wp14="http://schemas.microsoft.com/office/word/2010/wordprocessingDrawing" xmlns:w14="http://schemas.microsoft.com/office/word/2010/wordml" xmlns:w15="http://schemas.microsoft.com/office/word/2012/wordml" mc:Ignorable="w14 wp14 w15">
+  <w:p>
+    <w:pPr>
+      <w:pStyle w:val="Normal1"/>
+      <w:spacing w:before="0" w:after="200"/>
+      <w:rPr>
+        <w:smallCaps/>
+      </w:rPr>
+    </w:pPr>
+    <w:r>
+      <w:rPr>
+        <w:smallCaps/>
+      </w:rPr>
     </w:r>
   </w:p>
 </w:hdr>

</xml_diff>